<commit_message>
loi update file yeu cau trach nhiem nghiep vu
</commit_message>
<xml_diff>
--- a/Word/YEU_CAU_NGHIEP_VU+TRACH_NHIEM_NGHIEP_VU.docx
+++ b/Word/YEU_CAU_NGHIEP_VU+TRACH_NHIEM_NGHIEP_VU.docx
@@ -2960,8 +2960,6 @@
           <w:lang w:val="vi-VN"/>
         </w:rPr>
       </w:pPr>
-      <w:bookmarkStart w:id="0" w:name="_GoBack"/>
-      <w:bookmarkEnd w:id="0"/>
     </w:p>
     <w:p>
       <w:pPr>
@@ -3383,17 +3381,46 @@
                 <w:sz w:val="28"/>
                 <w:szCs w:val="28"/>
               </w:rPr>
-              <w:t>, quản lý nhân viên</w:t>
-            </w:r>
-            <w:r>
-              <w:rPr>
-                <w:rFonts w:ascii="Times New Roman" w:eastAsia="Times New Roman" w:hAnsi="Times New Roman" w:cs="Times New Roman"/>
-                <w:color w:val="000000"/>
-                <w:sz w:val="28"/>
-                <w:szCs w:val="28"/>
-                <w:lang w:val="vi-VN"/>
-              </w:rPr>
-              <w:t xml:space="preserve"> và sản phẩm</w:t>
+              <w:t xml:space="preserve">, quản lý nhân </w:t>
+            </w:r>
+            <w:r>
+              <w:rPr>
+                <w:rFonts w:ascii="Times New Roman" w:eastAsia="Times New Roman" w:hAnsi="Times New Roman" w:cs="Times New Roman"/>
+                <w:color w:val="000000"/>
+                <w:sz w:val="28"/>
+                <w:szCs w:val="28"/>
+              </w:rPr>
+              <w:t>viên</w:t>
+            </w:r>
+            <w:r>
+              <w:rPr>
+                <w:rFonts w:ascii="Times New Roman" w:eastAsia="Times New Roman" w:hAnsi="Times New Roman" w:cs="Times New Roman"/>
+                <w:color w:val="000000"/>
+                <w:sz w:val="28"/>
+                <w:szCs w:val="28"/>
+                <w:lang w:val="vi-VN"/>
+              </w:rPr>
+              <w:t>,</w:t>
+            </w:r>
+            <w:r>
+              <w:rPr>
+                <w:rFonts w:ascii="Times New Roman" w:eastAsia="Times New Roman" w:hAnsi="Times New Roman" w:cs="Times New Roman"/>
+                <w:color w:val="000000"/>
+                <w:sz w:val="28"/>
+                <w:szCs w:val="28"/>
+                <w:lang w:val="vi-VN"/>
+              </w:rPr>
+              <w:t xml:space="preserve"> sản phẩm</w:t>
+            </w:r>
+            <w:r>
+              <w:rPr>
+                <w:rFonts w:ascii="Times New Roman" w:eastAsia="Times New Roman" w:hAnsi="Times New Roman" w:cs="Times New Roman"/>
+                <w:color w:val="000000"/>
+                <w:sz w:val="28"/>
+                <w:szCs w:val="28"/>
+                <w:lang w:val="vi-VN"/>
+              </w:rPr>
+              <w:t xml:space="preserve"> và topping</w:t>
             </w:r>
             <w:r>
               <w:rPr>
@@ -3469,7 +3496,17 @@
                 <w:szCs w:val="28"/>
                 <w:lang w:val="vi-VN"/>
               </w:rPr>
-              <w:t xml:space="preserve"> và sản phẩm</w:t>
+              <w:t xml:space="preserve"> sản </w:t>
+            </w:r>
+            <w:r>
+              <w:rPr>
+                <w:rFonts w:ascii="Times New Roman" w:eastAsia="Times New Roman" w:hAnsi="Times New Roman" w:cs="Times New Roman"/>
+                <w:color w:val="000000"/>
+                <w:sz w:val="28"/>
+                <w:szCs w:val="28"/>
+                <w:lang w:val="vi-VN"/>
+              </w:rPr>
+              <w:t>phẩm và topping</w:t>
             </w:r>
             <w:r>
               <w:rPr>
@@ -3544,17 +3581,58 @@
                 <w:sz w:val="28"/>
                 <w:szCs w:val="28"/>
               </w:rPr>
-              <w:t>hêm, sửa, xóa nhân viên</w:t>
-            </w:r>
-            <w:r>
-              <w:rPr>
-                <w:rFonts w:ascii="Times New Roman" w:eastAsia="Times New Roman" w:hAnsi="Times New Roman" w:cs="Times New Roman"/>
-                <w:color w:val="000000"/>
-                <w:sz w:val="28"/>
-                <w:szCs w:val="28"/>
-                <w:lang w:val="vi-VN"/>
-              </w:rPr>
-              <w:t xml:space="preserve"> và sản phẩm</w:t>
+              <w:t xml:space="preserve">hêm, sửa, xóa nhân </w:t>
+            </w:r>
+            <w:r>
+              <w:rPr>
+                <w:rFonts w:ascii="Times New Roman" w:eastAsia="Times New Roman" w:hAnsi="Times New Roman" w:cs="Times New Roman"/>
+                <w:color w:val="000000"/>
+                <w:sz w:val="28"/>
+                <w:szCs w:val="28"/>
+              </w:rPr>
+              <w:t>viên</w:t>
+            </w:r>
+            <w:r>
+              <w:rPr>
+                <w:rFonts w:ascii="Times New Roman" w:eastAsia="Times New Roman" w:hAnsi="Times New Roman" w:cs="Times New Roman"/>
+                <w:color w:val="000000"/>
+                <w:sz w:val="28"/>
+                <w:szCs w:val="28"/>
+                <w:lang w:val="vi-VN"/>
+              </w:rPr>
+              <w:t>,</w:t>
+            </w:r>
+            <w:r>
+              <w:rPr>
+                <w:rFonts w:ascii="Times New Roman" w:eastAsia="Times New Roman" w:hAnsi="Times New Roman" w:cs="Times New Roman"/>
+                <w:color w:val="000000"/>
+                <w:sz w:val="28"/>
+                <w:szCs w:val="28"/>
+                <w:lang w:val="vi-VN"/>
+              </w:rPr>
+              <w:t xml:space="preserve"> sản phẩm</w:t>
+            </w:r>
+            <w:r>
+              <w:rPr>
+                <w:rFonts w:ascii="Times New Roman" w:eastAsia="Times New Roman" w:hAnsi="Times New Roman" w:cs="Times New Roman"/>
+                <w:color w:val="000000"/>
+                <w:sz w:val="28"/>
+                <w:szCs w:val="28"/>
+                <w:lang w:val="vi-VN"/>
+              </w:rPr>
+              <w:t xml:space="preserve"> và toppi</w:t>
+            </w:r>
+            <w:bookmarkStart w:id="0" w:name="_GoBack"/>
+            <w:bookmarkEnd w:id="0"/>
+            <w:r>
+              <w:rPr>
+                <w:rFonts w:ascii="Times New Roman" w:eastAsia="Times New Roman" w:hAnsi="Times New Roman" w:cs="Times New Roman"/>
+                <w:color w:val="000000"/>
+                <w:sz w:val="28"/>
+                <w:szCs w:val="28"/>
+                <w:lang w:val="vi-VN"/>
+              </w:rPr>
+              <w:t>ng</w:t>
             </w:r>
             <w:r>
               <w:rPr>

</xml_diff>